<commit_message>
Added Job runner use case.
</commit_message>
<xml_diff>
--- a/doc/Version 1 Use Case.docx
+++ b/doc/Version 1 Use Case.docx
@@ -52,8 +52,16 @@
         <w:rPr>
           <w:lang w:val="da-DK"/>
         </w:rPr>
-        <w:t>år et unikt link via email</w:t>
-      </w:r>
+        <w:t xml:space="preserve">år et unikt link via </w:t>
+      </w:r>
+      <w:proofErr w:type="spellStart"/>
+      <w:r>
+        <w:rPr>
+          <w:lang w:val="da-DK"/>
+        </w:rPr>
+        <w:t>email</w:t>
+      </w:r>
+      <w:proofErr w:type="spellEnd"/>
     </w:p>
     <w:p>
       <w:pPr>
@@ -118,7 +126,21 @@
         <w:rPr>
           <w:lang w:val="da-DK"/>
         </w:rPr>
-        <w:t>Ser en eller flere sider med en lyd stream og en slider til input (label konfigureres)</w:t>
+        <w:t xml:space="preserve">Ser en eller flere sider med en lyd </w:t>
+      </w:r>
+      <w:proofErr w:type="spellStart"/>
+      <w:r>
+        <w:rPr>
+          <w:lang w:val="da-DK"/>
+        </w:rPr>
+        <w:t>stream</w:t>
+      </w:r>
+      <w:proofErr w:type="spellEnd"/>
+      <w:r>
+        <w:rPr>
+          <w:lang w:val="da-DK"/>
+        </w:rPr>
+        <w:t xml:space="preserve"> og en slider til input (label konfigureres)</w:t>
       </w:r>
     </w:p>
     <w:p>
@@ -136,7 +158,21 @@
         <w:rPr>
           <w:lang w:val="da-DK"/>
         </w:rPr>
-        <w:t xml:space="preserve">Ser en debriefing side med </w:t>
+        <w:t xml:space="preserve">Ser en </w:t>
+      </w:r>
+      <w:proofErr w:type="spellStart"/>
+      <w:r>
+        <w:rPr>
+          <w:lang w:val="da-DK"/>
+        </w:rPr>
+        <w:t>debriefing</w:t>
+      </w:r>
+      <w:proofErr w:type="spellEnd"/>
+      <w:r>
+        <w:rPr>
+          <w:lang w:val="da-DK"/>
+        </w:rPr>
+        <w:t xml:space="preserve"> side med </w:t>
       </w:r>
       <w:r>
         <w:rPr>
@@ -172,7 +208,15 @@
       </w:r>
     </w:p>
     <w:p>
-      <w:r>
+      <w:pPr>
+        <w:rPr>
+          <w:lang w:val="da-DK"/>
+        </w:rPr>
+      </w:pPr>
+      <w:r>
+        <w:rPr>
+          <w:lang w:val="da-DK"/>
+        </w:rPr>
         <w:t>Brugeren</w:t>
       </w:r>
     </w:p>
@@ -183,8 +227,46 @@
           <w:ilvl w:val="0"/>
           <w:numId w:val="2"/>
         </w:numPr>
-      </w:pPr>
-      <w:r>
+        <w:rPr>
+          <w:lang w:val="da-DK"/>
+        </w:rPr>
+      </w:pPr>
+      <w:r>
+        <w:rPr>
+          <w:lang w:val="da-DK"/>
+        </w:rPr>
+        <w:t xml:space="preserve">Kan logge ind med </w:t>
+      </w:r>
+      <w:proofErr w:type="spellStart"/>
+      <w:r>
+        <w:rPr>
+          <w:lang w:val="da-DK"/>
+        </w:rPr>
+        <w:t>email</w:t>
+      </w:r>
+      <w:proofErr w:type="spellEnd"/>
+      <w:r>
+        <w:rPr>
+          <w:lang w:val="da-DK"/>
+        </w:rPr>
+        <w:t>/password</w:t>
+      </w:r>
+    </w:p>
+    <w:p>
+      <w:pPr>
+        <w:pStyle w:val="ListParagraph"/>
+        <w:numPr>
+          <w:ilvl w:val="0"/>
+          <w:numId w:val="2"/>
+        </w:numPr>
+        <w:rPr>
+          <w:lang w:val="da-DK"/>
+        </w:rPr>
+      </w:pPr>
+      <w:r>
+        <w:rPr>
+          <w:lang w:val="da-DK"/>
+        </w:rPr>
         <w:t>Opretter et nyt eksperiment</w:t>
       </w:r>
     </w:p>
@@ -203,65 +285,417 @@
         <w:rPr>
           <w:lang w:val="da-DK"/>
         </w:rPr>
-        <w:t>Kan inputte experiment xml og email liste</w:t>
-      </w:r>
-    </w:p>
-    <w:p>
-      <w:pPr>
-        <w:pStyle w:val="ListParagraph"/>
-        <w:numPr>
-          <w:ilvl w:val="0"/>
-          <w:numId w:val="2"/>
-        </w:numPr>
-        <w:rPr>
-          <w:lang w:val="da-DK"/>
-        </w:rPr>
-      </w:pPr>
-      <w:r>
-        <w:rPr>
-          <w:lang w:val="da-DK"/>
-        </w:rPr>
-        <w:t>Starte experimentet</w:t>
-      </w:r>
-      <w:r>
-        <w:rPr>
-          <w:lang w:val="da-DK"/>
-        </w:rPr>
-        <w:t>. ”Slide” rækkefølger generes og email sendes ud til all på listen</w:t>
-      </w:r>
-    </w:p>
-    <w:p>
-      <w:pPr>
-        <w:pStyle w:val="ListParagraph"/>
-        <w:numPr>
-          <w:ilvl w:val="0"/>
-          <w:numId w:val="2"/>
-        </w:numPr>
-        <w:rPr>
-          <w:lang w:val="da-DK"/>
-        </w:rPr>
-      </w:pPr>
-      <w:r>
-        <w:rPr>
-          <w:lang w:val="da-DK"/>
-        </w:rPr>
-        <w:t>Alle oprettede experimenter kan vælges på en liste for at se detaljer inkl. data fra brugerne</w:t>
-      </w:r>
-    </w:p>
-    <w:p>
-      <w:pPr>
-        <w:pStyle w:val="Heading1"/>
-      </w:pPr>
-      <w:r>
-        <w:t>Job Runner</w:t>
-      </w:r>
-    </w:p>
-    <w:p>
-      <w:r>
-        <w:t>Brugeren</w:t>
+        <w:t xml:space="preserve">Kan </w:t>
+      </w:r>
+      <w:proofErr w:type="spellStart"/>
+      <w:r>
+        <w:rPr>
+          <w:lang w:val="da-DK"/>
+        </w:rPr>
+        <w:t>in</w:t>
       </w:r>
       <w:bookmarkStart w:id="0" w:name="_GoBack"/>
       <w:bookmarkEnd w:id="0"/>
+      <w:r>
+        <w:rPr>
+          <w:lang w:val="da-DK"/>
+        </w:rPr>
+        <w:t>putte</w:t>
+      </w:r>
+      <w:proofErr w:type="spellEnd"/>
+      <w:r>
+        <w:rPr>
+          <w:lang w:val="da-DK"/>
+        </w:rPr>
+        <w:t xml:space="preserve"> eks</w:t>
+      </w:r>
+      <w:r>
+        <w:rPr>
+          <w:lang w:val="da-DK"/>
+        </w:rPr>
+        <w:t xml:space="preserve">periment xml og </w:t>
+      </w:r>
+      <w:proofErr w:type="spellStart"/>
+      <w:r>
+        <w:rPr>
+          <w:lang w:val="da-DK"/>
+        </w:rPr>
+        <w:t>email</w:t>
+      </w:r>
+      <w:proofErr w:type="spellEnd"/>
+      <w:r>
+        <w:rPr>
+          <w:lang w:val="da-DK"/>
+        </w:rPr>
+        <w:t xml:space="preserve"> liste</w:t>
+      </w:r>
+    </w:p>
+    <w:p>
+      <w:pPr>
+        <w:pStyle w:val="ListParagraph"/>
+        <w:numPr>
+          <w:ilvl w:val="0"/>
+          <w:numId w:val="2"/>
+        </w:numPr>
+        <w:rPr>
+          <w:lang w:val="da-DK"/>
+        </w:rPr>
+      </w:pPr>
+      <w:r>
+        <w:rPr>
+          <w:lang w:val="da-DK"/>
+        </w:rPr>
+        <w:t>Starte eks</w:t>
+      </w:r>
+      <w:r>
+        <w:rPr>
+          <w:lang w:val="da-DK"/>
+        </w:rPr>
+        <w:t>perimentet</w:t>
+      </w:r>
+      <w:r>
+        <w:rPr>
+          <w:lang w:val="da-DK"/>
+        </w:rPr>
+        <w:t xml:space="preserve">. ”Slide” rækkefølger generes og </w:t>
+      </w:r>
+      <w:proofErr w:type="spellStart"/>
+      <w:r>
+        <w:rPr>
+          <w:lang w:val="da-DK"/>
+        </w:rPr>
+        <w:t>email</w:t>
+      </w:r>
+      <w:proofErr w:type="spellEnd"/>
+      <w:r>
+        <w:rPr>
+          <w:lang w:val="da-DK"/>
+        </w:rPr>
+        <w:t xml:space="preserve"> sendes ud til all på listen</w:t>
+      </w:r>
+    </w:p>
+    <w:p>
+      <w:pPr>
+        <w:pStyle w:val="ListParagraph"/>
+        <w:numPr>
+          <w:ilvl w:val="0"/>
+          <w:numId w:val="2"/>
+        </w:numPr>
+        <w:rPr>
+          <w:lang w:val="da-DK"/>
+        </w:rPr>
+      </w:pPr>
+      <w:r>
+        <w:rPr>
+          <w:lang w:val="da-DK"/>
+        </w:rPr>
+        <w:t>Alle oprettede e</w:t>
+      </w:r>
+      <w:r>
+        <w:rPr>
+          <w:lang w:val="da-DK"/>
+        </w:rPr>
+        <w:t>ks</w:t>
+      </w:r>
+      <w:r>
+        <w:rPr>
+          <w:lang w:val="da-DK"/>
+        </w:rPr>
+        <w:t>perimenter kan vælges på e</w:t>
+      </w:r>
+      <w:r>
+        <w:rPr>
+          <w:lang w:val="da-DK"/>
+        </w:rPr>
+        <w:t>n liste for at se detaljer inklusiv</w:t>
+      </w:r>
+      <w:r>
+        <w:rPr>
+          <w:lang w:val="da-DK"/>
+        </w:rPr>
+        <w:t xml:space="preserve"> data fra brugerne</w:t>
+      </w:r>
+    </w:p>
+    <w:p>
+      <w:pPr>
+        <w:pStyle w:val="Heading1"/>
+      </w:pPr>
+      <w:r>
+        <w:t>Job Runner</w:t>
+      </w:r>
+    </w:p>
+    <w:p>
+      <w:pPr>
+        <w:rPr>
+          <w:lang w:val="da-DK"/>
+        </w:rPr>
+      </w:pPr>
+      <w:r>
+        <w:rPr>
+          <w:lang w:val="da-DK"/>
+        </w:rPr>
+        <w:t>Brugeren</w:t>
+      </w:r>
+    </w:p>
+    <w:p>
+      <w:pPr>
+        <w:pStyle w:val="ListParagraph"/>
+        <w:numPr>
+          <w:ilvl w:val="0"/>
+          <w:numId w:val="3"/>
+        </w:numPr>
+        <w:rPr>
+          <w:lang w:val="da-DK"/>
+        </w:rPr>
+      </w:pPr>
+      <w:r>
+        <w:rPr>
+          <w:lang w:val="da-DK"/>
+        </w:rPr>
+        <w:t xml:space="preserve">Kan logge ind med </w:t>
+      </w:r>
+      <w:proofErr w:type="spellStart"/>
+      <w:r>
+        <w:rPr>
+          <w:lang w:val="da-DK"/>
+        </w:rPr>
+        <w:t>email</w:t>
+      </w:r>
+      <w:proofErr w:type="spellEnd"/>
+      <w:r>
+        <w:rPr>
+          <w:lang w:val="da-DK"/>
+        </w:rPr>
+        <w:t>/password</w:t>
+      </w:r>
+    </w:p>
+    <w:p>
+      <w:pPr>
+        <w:pStyle w:val="ListParagraph"/>
+        <w:numPr>
+          <w:ilvl w:val="0"/>
+          <w:numId w:val="3"/>
+        </w:numPr>
+        <w:rPr>
+          <w:lang w:val="da-DK"/>
+        </w:rPr>
+      </w:pPr>
+      <w:r>
+        <w:rPr>
+          <w:lang w:val="da-DK"/>
+        </w:rPr>
+        <w:t>Kan fore</w:t>
+      </w:r>
+      <w:r>
+        <w:rPr>
+          <w:lang w:val="da-DK"/>
+        </w:rPr>
+        <w:t>tage søgninger</w:t>
+      </w:r>
+    </w:p>
+    <w:p>
+      <w:pPr>
+        <w:pStyle w:val="ListParagraph"/>
+        <w:numPr>
+          <w:ilvl w:val="0"/>
+          <w:numId w:val="3"/>
+        </w:numPr>
+        <w:rPr>
+          <w:lang w:val="da-DK"/>
+        </w:rPr>
+      </w:pPr>
+      <w:r>
+        <w:rPr>
+          <w:lang w:val="da-DK"/>
+        </w:rPr>
+        <w:t xml:space="preserve">Kan vælge en eller flere søgningsresultater og oprette dem som en </w:t>
+      </w:r>
+      <w:proofErr w:type="spellStart"/>
+      <w:r>
+        <w:rPr>
+          <w:lang w:val="da-DK"/>
+        </w:rPr>
+        <w:t>selection</w:t>
+      </w:r>
+      <w:proofErr w:type="spellEnd"/>
+    </w:p>
+    <w:p>
+      <w:pPr>
+        <w:pStyle w:val="ListParagraph"/>
+        <w:numPr>
+          <w:ilvl w:val="0"/>
+          <w:numId w:val="3"/>
+        </w:numPr>
+        <w:rPr>
+          <w:lang w:val="da-DK"/>
+        </w:rPr>
+      </w:pPr>
+      <w:r>
+        <w:rPr>
+          <w:lang w:val="da-DK"/>
+        </w:rPr>
+        <w:t xml:space="preserve">Kan tilføje de 1000 første hits i en søgning til en ny </w:t>
+      </w:r>
+      <w:proofErr w:type="spellStart"/>
+      <w:r>
+        <w:rPr>
+          <w:lang w:val="da-DK"/>
+        </w:rPr>
+        <w:t>selection</w:t>
+      </w:r>
+      <w:proofErr w:type="spellEnd"/>
+    </w:p>
+    <w:p>
+      <w:pPr>
+        <w:pStyle w:val="ListParagraph"/>
+        <w:numPr>
+          <w:ilvl w:val="0"/>
+          <w:numId w:val="3"/>
+        </w:numPr>
+        <w:rPr>
+          <w:lang w:val="da-DK"/>
+        </w:rPr>
+      </w:pPr>
+      <w:r>
+        <w:rPr>
+          <w:lang w:val="da-DK"/>
+        </w:rPr>
+        <w:t xml:space="preserve">Kan se en liste over </w:t>
+      </w:r>
+      <w:proofErr w:type="spellStart"/>
+      <w:r>
+        <w:rPr>
+          <w:lang w:val="da-DK"/>
+        </w:rPr>
+        <w:t>selections</w:t>
+      </w:r>
+      <w:proofErr w:type="spellEnd"/>
+      <w:r>
+        <w:rPr>
+          <w:lang w:val="da-DK"/>
+        </w:rPr>
+        <w:t>, og vælge og se detaljer</w:t>
+      </w:r>
+    </w:p>
+    <w:p>
+      <w:pPr>
+        <w:pStyle w:val="ListParagraph"/>
+        <w:numPr>
+          <w:ilvl w:val="0"/>
+          <w:numId w:val="3"/>
+        </w:numPr>
+        <w:rPr>
+          <w:lang w:val="da-DK"/>
+        </w:rPr>
+      </w:pPr>
+      <w:r>
+        <w:rPr>
+          <w:lang w:val="da-DK"/>
+        </w:rPr>
+        <w:t xml:space="preserve">Kan oprette </w:t>
+      </w:r>
+      <w:proofErr w:type="spellStart"/>
+      <w:r>
+        <w:rPr>
+          <w:lang w:val="da-DK"/>
+        </w:rPr>
+        <w:t>pipes</w:t>
+      </w:r>
+      <w:proofErr w:type="spellEnd"/>
+      <w:r>
+        <w:rPr>
+          <w:lang w:val="da-DK"/>
+        </w:rPr>
+        <w:t xml:space="preserve"> med </w:t>
+      </w:r>
+      <w:r>
+        <w:rPr>
+          <w:lang w:val="da-DK"/>
+        </w:rPr>
+        <w:t>en række plugins</w:t>
+      </w:r>
+    </w:p>
+    <w:p>
+      <w:pPr>
+        <w:pStyle w:val="ListParagraph"/>
+        <w:numPr>
+          <w:ilvl w:val="0"/>
+          <w:numId w:val="3"/>
+        </w:numPr>
+        <w:rPr>
+          <w:lang w:val="da-DK"/>
+        </w:rPr>
+      </w:pPr>
+      <w:r>
+        <w:rPr>
+          <w:lang w:val="da-DK"/>
+        </w:rPr>
+        <w:t>Kan se en liste over eksisterende plugins og redigere dem</w:t>
+      </w:r>
+    </w:p>
+    <w:p>
+      <w:pPr>
+        <w:pStyle w:val="ListParagraph"/>
+        <w:numPr>
+          <w:ilvl w:val="0"/>
+          <w:numId w:val="3"/>
+        </w:numPr>
+        <w:rPr>
+          <w:lang w:val="da-DK"/>
+        </w:rPr>
+      </w:pPr>
+      <w:r>
+        <w:rPr>
+          <w:lang w:val="da-DK"/>
+        </w:rPr>
+        <w:t xml:space="preserve">Kan starte en </w:t>
+      </w:r>
+      <w:proofErr w:type="spellStart"/>
+      <w:r>
+        <w:rPr>
+          <w:lang w:val="da-DK"/>
+        </w:rPr>
+        <w:t>pipe</w:t>
+      </w:r>
+      <w:proofErr w:type="spellEnd"/>
+      <w:r>
+        <w:rPr>
+          <w:lang w:val="da-DK"/>
+        </w:rPr>
+        <w:t xml:space="preserve"> på en </w:t>
+      </w:r>
+      <w:proofErr w:type="spellStart"/>
+      <w:r>
+        <w:rPr>
+          <w:lang w:val="da-DK"/>
+        </w:rPr>
+        <w:t>selection</w:t>
+      </w:r>
+      <w:proofErr w:type="spellEnd"/>
+      <w:r>
+        <w:rPr>
+          <w:lang w:val="da-DK"/>
+        </w:rPr>
+        <w:t xml:space="preserve"> som et job.</w:t>
+      </w:r>
+    </w:p>
+    <w:p>
+      <w:pPr>
+        <w:pStyle w:val="ListParagraph"/>
+        <w:numPr>
+          <w:ilvl w:val="0"/>
+          <w:numId w:val="3"/>
+        </w:numPr>
+        <w:rPr>
+          <w:lang w:val="da-DK"/>
+        </w:rPr>
+      </w:pPr>
+      <w:r>
+        <w:rPr>
+          <w:lang w:val="da-DK"/>
+        </w:rPr>
+        <w:t>Kan se en liste over jobs med status og output</w:t>
+      </w:r>
     </w:p>
     <w:sectPr>
       <w:pgSz w:w="11906" w:h="16838"/>
@@ -501,11 +935,127 @@
       </w:rPr>
     </w:lvl>
   </w:abstractNum>
+  <w:abstractNum w:abstractNumId="2">
+    <w:nsid w:val="714D642E"/>
+    <w:multiLevelType w:val="hybridMultilevel"/>
+    <w:tmpl w:val="F1EA5D0C"/>
+    <w:lvl w:ilvl="0" w:tplc="08090001">
+      <w:start w:val="1"/>
+      <w:numFmt w:val="bullet"/>
+      <w:lvlText w:val=""/>
+      <w:lvlJc w:val="left"/>
+      <w:pPr>
+        <w:ind w:left="720" w:hanging="360"/>
+      </w:pPr>
+      <w:rPr>
+        <w:rFonts w:ascii="Symbol" w:hAnsi="Symbol" w:hint="default"/>
+      </w:rPr>
+    </w:lvl>
+    <w:lvl w:ilvl="1" w:tplc="08090003" w:tentative="1">
+      <w:start w:val="1"/>
+      <w:numFmt w:val="bullet"/>
+      <w:lvlText w:val="o"/>
+      <w:lvlJc w:val="left"/>
+      <w:pPr>
+        <w:ind w:left="1440" w:hanging="360"/>
+      </w:pPr>
+      <w:rPr>
+        <w:rFonts w:ascii="Courier New" w:hAnsi="Courier New" w:cs="Courier New" w:hint="default"/>
+      </w:rPr>
+    </w:lvl>
+    <w:lvl w:ilvl="2" w:tplc="08090005" w:tentative="1">
+      <w:start w:val="1"/>
+      <w:numFmt w:val="bullet"/>
+      <w:lvlText w:val=""/>
+      <w:lvlJc w:val="left"/>
+      <w:pPr>
+        <w:ind w:left="2160" w:hanging="360"/>
+      </w:pPr>
+      <w:rPr>
+        <w:rFonts w:ascii="Wingdings" w:hAnsi="Wingdings" w:hint="default"/>
+      </w:rPr>
+    </w:lvl>
+    <w:lvl w:ilvl="3" w:tplc="08090001" w:tentative="1">
+      <w:start w:val="1"/>
+      <w:numFmt w:val="bullet"/>
+      <w:lvlText w:val=""/>
+      <w:lvlJc w:val="left"/>
+      <w:pPr>
+        <w:ind w:left="2880" w:hanging="360"/>
+      </w:pPr>
+      <w:rPr>
+        <w:rFonts w:ascii="Symbol" w:hAnsi="Symbol" w:hint="default"/>
+      </w:rPr>
+    </w:lvl>
+    <w:lvl w:ilvl="4" w:tplc="08090003" w:tentative="1">
+      <w:start w:val="1"/>
+      <w:numFmt w:val="bullet"/>
+      <w:lvlText w:val="o"/>
+      <w:lvlJc w:val="left"/>
+      <w:pPr>
+        <w:ind w:left="3600" w:hanging="360"/>
+      </w:pPr>
+      <w:rPr>
+        <w:rFonts w:ascii="Courier New" w:hAnsi="Courier New" w:cs="Courier New" w:hint="default"/>
+      </w:rPr>
+    </w:lvl>
+    <w:lvl w:ilvl="5" w:tplc="08090005" w:tentative="1">
+      <w:start w:val="1"/>
+      <w:numFmt w:val="bullet"/>
+      <w:lvlText w:val=""/>
+      <w:lvlJc w:val="left"/>
+      <w:pPr>
+        <w:ind w:left="4320" w:hanging="360"/>
+      </w:pPr>
+      <w:rPr>
+        <w:rFonts w:ascii="Wingdings" w:hAnsi="Wingdings" w:hint="default"/>
+      </w:rPr>
+    </w:lvl>
+    <w:lvl w:ilvl="6" w:tplc="08090001" w:tentative="1">
+      <w:start w:val="1"/>
+      <w:numFmt w:val="bullet"/>
+      <w:lvlText w:val=""/>
+      <w:lvlJc w:val="left"/>
+      <w:pPr>
+        <w:ind w:left="5040" w:hanging="360"/>
+      </w:pPr>
+      <w:rPr>
+        <w:rFonts w:ascii="Symbol" w:hAnsi="Symbol" w:hint="default"/>
+      </w:rPr>
+    </w:lvl>
+    <w:lvl w:ilvl="7" w:tplc="08090003" w:tentative="1">
+      <w:start w:val="1"/>
+      <w:numFmt w:val="bullet"/>
+      <w:lvlText w:val="o"/>
+      <w:lvlJc w:val="left"/>
+      <w:pPr>
+        <w:ind w:left="5760" w:hanging="360"/>
+      </w:pPr>
+      <w:rPr>
+        <w:rFonts w:ascii="Courier New" w:hAnsi="Courier New" w:cs="Courier New" w:hint="default"/>
+      </w:rPr>
+    </w:lvl>
+    <w:lvl w:ilvl="8" w:tplc="08090005" w:tentative="1">
+      <w:start w:val="1"/>
+      <w:numFmt w:val="bullet"/>
+      <w:lvlText w:val=""/>
+      <w:lvlJc w:val="left"/>
+      <w:pPr>
+        <w:ind w:left="6480" w:hanging="360"/>
+      </w:pPr>
+      <w:rPr>
+        <w:rFonts w:ascii="Wingdings" w:hAnsi="Wingdings" w:hint="default"/>
+      </w:rPr>
+    </w:lvl>
+  </w:abstractNum>
   <w:num w:numId="1">
     <w:abstractNumId w:val="1"/>
   </w:num>
   <w:num w:numId="2">
     <w:abstractNumId w:val="0"/>
+  </w:num>
+  <w:num w:numId="3">
+    <w:abstractNumId w:val="2"/>
   </w:num>
 </w:numbering>
 </file>

</xml_diff>

<commit_message>
Added use case description.
</commit_message>
<xml_diff>
--- a/doc/Version 1 Use Case.docx
+++ b/doc/Version 1 Use Case.docx
@@ -12,322 +12,203 @@
     </w:p>
     <w:p>
       <w:pPr>
-        <w:pStyle w:val="Heading1"/>
-      </w:pPr>
-      <w:r>
-        <w:t>Questionnaire</w:t>
-      </w:r>
-    </w:p>
-    <w:p>
-      <w:pPr>
-        <w:rPr>
-          <w:lang w:val="da-DK"/>
-        </w:rPr>
-      </w:pPr>
-      <w:r>
-        <w:rPr>
-          <w:lang w:val="da-DK"/>
-        </w:rPr>
-        <w:t>Slutbrugeren:</w:t>
-      </w:r>
-    </w:p>
-    <w:p>
-      <w:pPr>
-        <w:pStyle w:val="ListParagraph"/>
-        <w:numPr>
-          <w:ilvl w:val="0"/>
-          <w:numId w:val="1"/>
-        </w:numPr>
-        <w:rPr>
-          <w:lang w:val="da-DK"/>
-        </w:rPr>
-      </w:pPr>
-      <w:r>
-        <w:rPr>
-          <w:lang w:val="da-DK"/>
-        </w:rPr>
-        <w:t>F</w:t>
-      </w:r>
-      <w:r>
-        <w:rPr>
-          <w:lang w:val="da-DK"/>
-        </w:rPr>
-        <w:t xml:space="preserve">år et unikt link via </w:t>
-      </w:r>
-      <w:proofErr w:type="spellStart"/>
-      <w:r>
-        <w:rPr>
-          <w:lang w:val="da-DK"/>
-        </w:rPr>
-        <w:t>email</w:t>
-      </w:r>
-      <w:proofErr w:type="spellEnd"/>
-    </w:p>
-    <w:p>
-      <w:pPr>
-        <w:pStyle w:val="ListParagraph"/>
-        <w:numPr>
-          <w:ilvl w:val="0"/>
-          <w:numId w:val="1"/>
-        </w:numPr>
-        <w:rPr>
-          <w:lang w:val="da-DK"/>
-        </w:rPr>
-      </w:pPr>
-      <w:r>
-        <w:rPr>
-          <w:lang w:val="da-DK"/>
-        </w:rPr>
-        <w:t>Ser en intro side tekst (</w:t>
-      </w:r>
-      <w:r>
-        <w:rPr>
-          <w:lang w:val="da-DK"/>
-        </w:rPr>
-        <w:t>konfigureres)</w:t>
-      </w:r>
-    </w:p>
-    <w:p>
-      <w:pPr>
-        <w:pStyle w:val="ListParagraph"/>
-        <w:numPr>
-          <w:ilvl w:val="0"/>
-          <w:numId w:val="1"/>
-        </w:numPr>
-        <w:rPr>
-          <w:lang w:val="da-DK"/>
-        </w:rPr>
-      </w:pPr>
-      <w:r>
-        <w:rPr>
-          <w:lang w:val="da-DK"/>
-        </w:rPr>
-        <w:t xml:space="preserve">Ser en info side med tekst input og radioknapper </w:t>
-      </w:r>
-      <w:r>
-        <w:rPr>
-          <w:lang w:val="da-DK"/>
-        </w:rPr>
-        <w:t>(konfigureres)</w:t>
-      </w:r>
-    </w:p>
-    <w:p>
-      <w:pPr>
-        <w:pStyle w:val="ListParagraph"/>
-        <w:numPr>
-          <w:ilvl w:val="0"/>
-          <w:numId w:val="1"/>
-        </w:numPr>
-        <w:rPr>
-          <w:lang w:val="da-DK"/>
-        </w:rPr>
-      </w:pPr>
-      <w:r>
-        <w:rPr>
-          <w:lang w:val="da-DK"/>
-        </w:rPr>
-        <w:t xml:space="preserve">Ser en eller flere sider med en lyd </w:t>
-      </w:r>
-      <w:proofErr w:type="spellStart"/>
-      <w:r>
-        <w:rPr>
-          <w:lang w:val="da-DK"/>
-        </w:rPr>
-        <w:t>stream</w:t>
-      </w:r>
-      <w:proofErr w:type="spellEnd"/>
-      <w:r>
-        <w:rPr>
-          <w:lang w:val="da-DK"/>
-        </w:rPr>
-        <w:t xml:space="preserve"> og en slider til input (label konfigureres)</w:t>
-      </w:r>
-    </w:p>
-    <w:p>
-      <w:pPr>
-        <w:pStyle w:val="ListParagraph"/>
-        <w:numPr>
-          <w:ilvl w:val="0"/>
-          <w:numId w:val="1"/>
-        </w:numPr>
-        <w:rPr>
-          <w:lang w:val="da-DK"/>
-        </w:rPr>
-      </w:pPr>
-      <w:r>
-        <w:rPr>
-          <w:lang w:val="da-DK"/>
-        </w:rPr>
-        <w:t xml:space="preserve">Ser en </w:t>
-      </w:r>
-      <w:proofErr w:type="spellStart"/>
-      <w:r>
-        <w:rPr>
-          <w:lang w:val="da-DK"/>
-        </w:rPr>
-        <w:t>debriefing</w:t>
-      </w:r>
-      <w:proofErr w:type="spellEnd"/>
-      <w:r>
-        <w:rPr>
-          <w:lang w:val="da-DK"/>
-        </w:rPr>
-        <w:t xml:space="preserve"> side med </w:t>
-      </w:r>
-      <w:r>
-        <w:rPr>
-          <w:lang w:val="da-DK"/>
-        </w:rPr>
-        <w:t>tekst input og radioknapper (konfigureres)</w:t>
-      </w:r>
-    </w:p>
-    <w:p>
-      <w:pPr>
-        <w:pStyle w:val="ListParagraph"/>
-        <w:numPr>
-          <w:ilvl w:val="0"/>
-          <w:numId w:val="1"/>
-        </w:numPr>
-        <w:rPr>
-          <w:lang w:val="da-DK"/>
-        </w:rPr>
-      </w:pPr>
-      <w:r>
-        <w:rPr>
-          <w:lang w:val="da-DK"/>
-        </w:rPr>
-        <w:t>Ser en ”fuldført” side med tekst (konfigureres)</w:t>
-      </w:r>
-    </w:p>
-    <w:p>
-      <w:pPr>
-        <w:pStyle w:val="Heading1"/>
-      </w:pPr>
-      <w:r>
-        <w:t>Experiment Creator</w:t>
-      </w:r>
-    </w:p>
-    <w:p>
-      <w:pPr>
-        <w:rPr>
-          <w:lang w:val="da-DK"/>
-        </w:rPr>
-      </w:pPr>
-      <w:r>
-        <w:rPr>
-          <w:lang w:val="da-DK"/>
-        </w:rPr>
-        <w:t>Brugeren</w:t>
-      </w:r>
-    </w:p>
-    <w:p>
-      <w:pPr>
-        <w:pStyle w:val="ListParagraph"/>
-        <w:numPr>
-          <w:ilvl w:val="0"/>
-          <w:numId w:val="2"/>
-        </w:numPr>
-        <w:rPr>
-          <w:lang w:val="da-DK"/>
-        </w:rPr>
-      </w:pPr>
-      <w:r>
-        <w:rPr>
-          <w:lang w:val="da-DK"/>
-        </w:rPr>
-        <w:t xml:space="preserve">Kan logge ind med </w:t>
-      </w:r>
-      <w:proofErr w:type="spellStart"/>
-      <w:r>
-        <w:rPr>
-          <w:lang w:val="da-DK"/>
-        </w:rPr>
-        <w:t>email</w:t>
-      </w:r>
-      <w:proofErr w:type="spellEnd"/>
-      <w:r>
-        <w:rPr>
-          <w:lang w:val="da-DK"/>
-        </w:rPr>
-        <w:t>/password</w:t>
-      </w:r>
-    </w:p>
-    <w:p>
-      <w:pPr>
-        <w:pStyle w:val="ListParagraph"/>
-        <w:numPr>
-          <w:ilvl w:val="0"/>
-          <w:numId w:val="2"/>
-        </w:numPr>
-        <w:rPr>
-          <w:lang w:val="da-DK"/>
-        </w:rPr>
-      </w:pPr>
-      <w:r>
-        <w:rPr>
-          <w:lang w:val="da-DK"/>
-        </w:rPr>
-        <w:t>Opretter et nyt eksperiment</w:t>
-      </w:r>
-    </w:p>
-    <w:p>
-      <w:pPr>
-        <w:pStyle w:val="ListParagraph"/>
-        <w:numPr>
-          <w:ilvl w:val="0"/>
-          <w:numId w:val="2"/>
-        </w:numPr>
-        <w:rPr>
-          <w:lang w:val="da-DK"/>
-        </w:rPr>
-      </w:pPr>
-      <w:r>
-        <w:rPr>
-          <w:lang w:val="da-DK"/>
-        </w:rPr>
-        <w:t xml:space="preserve">Kan </w:t>
-      </w:r>
-      <w:proofErr w:type="spellStart"/>
-      <w:r>
-        <w:rPr>
-          <w:lang w:val="da-DK"/>
-        </w:rPr>
-        <w:t>in</w:t>
+        <w:rPr>
+          <w:lang w:val="da-DK"/>
+        </w:rPr>
+      </w:pPr>
+      <w:r>
+        <w:rPr>
+          <w:lang w:val="da-DK"/>
+        </w:rPr>
+        <w:t xml:space="preserve">Der skal kunne oprettes spørgerskemaer, som </w:t>
+      </w:r>
+      <w:r>
+        <w:rPr>
+          <w:lang w:val="da-DK"/>
+        </w:rPr>
+        <w:t>sende ud til brugere via email. Spørgerskemaerne skal indsamle oplysninger om brugerne samt feedback på streamet audio</w:t>
+      </w:r>
+      <w:r>
+        <w:rPr>
+          <w:lang w:val="da-DK"/>
+        </w:rPr>
+        <w:t xml:space="preserve"> via en slider. Desuden skal man kunne oprette liste af objekter og kører workflows på dem.</w:t>
       </w:r>
       <w:bookmarkStart w:id="0" w:name="_GoBack"/>
       <w:bookmarkEnd w:id="0"/>
-      <w:r>
-        <w:rPr>
-          <w:lang w:val="da-DK"/>
-        </w:rPr>
-        <w:t>putte</w:t>
-      </w:r>
-      <w:proofErr w:type="spellEnd"/>
-      <w:r>
-        <w:rPr>
-          <w:lang w:val="da-DK"/>
-        </w:rPr>
-        <w:t xml:space="preserve"> eks</w:t>
-      </w:r>
-      <w:r>
-        <w:rPr>
-          <w:lang w:val="da-DK"/>
-        </w:rPr>
-        <w:t xml:space="preserve">periment xml og </w:t>
-      </w:r>
-      <w:proofErr w:type="spellStart"/>
-      <w:r>
-        <w:rPr>
-          <w:lang w:val="da-DK"/>
-        </w:rPr>
-        <w:t>email</w:t>
-      </w:r>
-      <w:proofErr w:type="spellEnd"/>
-      <w:r>
-        <w:rPr>
-          <w:lang w:val="da-DK"/>
-        </w:rPr>
-        <w:t xml:space="preserve"> liste</w:t>
+    </w:p>
+    <w:p>
+      <w:pPr>
+        <w:pStyle w:val="Heading1"/>
+      </w:pPr>
+      <w:r>
+        <w:t>Questionnaire</w:t>
+      </w:r>
+    </w:p>
+    <w:p>
+      <w:pPr>
+        <w:rPr>
+          <w:lang w:val="da-DK"/>
+        </w:rPr>
+      </w:pPr>
+      <w:r>
+        <w:rPr>
+          <w:lang w:val="da-DK"/>
+        </w:rPr>
+        <w:t>Slutbrugeren</w:t>
+      </w:r>
+    </w:p>
+    <w:p>
+      <w:pPr>
+        <w:pStyle w:val="ListParagraph"/>
+        <w:numPr>
+          <w:ilvl w:val="0"/>
+          <w:numId w:val="1"/>
+        </w:numPr>
+        <w:rPr>
+          <w:lang w:val="da-DK"/>
+        </w:rPr>
+      </w:pPr>
+      <w:r>
+        <w:rPr>
+          <w:lang w:val="da-DK"/>
+        </w:rPr>
+        <w:t>F</w:t>
+      </w:r>
+      <w:r>
+        <w:rPr>
+          <w:lang w:val="da-DK"/>
+        </w:rPr>
+        <w:t>år et unikt link via email</w:t>
+      </w:r>
+    </w:p>
+    <w:p>
+      <w:pPr>
+        <w:pStyle w:val="ListParagraph"/>
+        <w:numPr>
+          <w:ilvl w:val="0"/>
+          <w:numId w:val="1"/>
+        </w:numPr>
+        <w:rPr>
+          <w:lang w:val="da-DK"/>
+        </w:rPr>
+      </w:pPr>
+      <w:r>
+        <w:rPr>
+          <w:lang w:val="da-DK"/>
+        </w:rPr>
+        <w:t>Ser en intro side tekst (</w:t>
+      </w:r>
+      <w:r>
+        <w:rPr>
+          <w:lang w:val="da-DK"/>
+        </w:rPr>
+        <w:t>konfigureres)</w:t>
+      </w:r>
+    </w:p>
+    <w:p>
+      <w:pPr>
+        <w:pStyle w:val="ListParagraph"/>
+        <w:numPr>
+          <w:ilvl w:val="0"/>
+          <w:numId w:val="1"/>
+        </w:numPr>
+        <w:rPr>
+          <w:lang w:val="da-DK"/>
+        </w:rPr>
+      </w:pPr>
+      <w:r>
+        <w:rPr>
+          <w:lang w:val="da-DK"/>
+        </w:rPr>
+        <w:t xml:space="preserve">Ser en info side med tekst input og radioknapper </w:t>
+      </w:r>
+      <w:r>
+        <w:rPr>
+          <w:lang w:val="da-DK"/>
+        </w:rPr>
+        <w:t>(konfigureres)</w:t>
+      </w:r>
+    </w:p>
+    <w:p>
+      <w:pPr>
+        <w:pStyle w:val="ListParagraph"/>
+        <w:numPr>
+          <w:ilvl w:val="0"/>
+          <w:numId w:val="1"/>
+        </w:numPr>
+        <w:rPr>
+          <w:lang w:val="da-DK"/>
+        </w:rPr>
+      </w:pPr>
+      <w:r>
+        <w:rPr>
+          <w:lang w:val="da-DK"/>
+        </w:rPr>
+        <w:t>Ser en eller flere sider med en lyd stream og en slider til input (label konfigureres)</w:t>
+      </w:r>
+    </w:p>
+    <w:p>
+      <w:pPr>
+        <w:pStyle w:val="ListParagraph"/>
+        <w:numPr>
+          <w:ilvl w:val="0"/>
+          <w:numId w:val="1"/>
+        </w:numPr>
+        <w:rPr>
+          <w:lang w:val="da-DK"/>
+        </w:rPr>
+      </w:pPr>
+      <w:r>
+        <w:rPr>
+          <w:lang w:val="da-DK"/>
+        </w:rPr>
+        <w:t xml:space="preserve">Ser en debriefing side med </w:t>
+      </w:r>
+      <w:r>
+        <w:rPr>
+          <w:lang w:val="da-DK"/>
+        </w:rPr>
+        <w:t>tekst input og radioknapper (konfigureres)</w:t>
+      </w:r>
+    </w:p>
+    <w:p>
+      <w:pPr>
+        <w:pStyle w:val="ListParagraph"/>
+        <w:numPr>
+          <w:ilvl w:val="0"/>
+          <w:numId w:val="1"/>
+        </w:numPr>
+        <w:rPr>
+          <w:lang w:val="da-DK"/>
+        </w:rPr>
+      </w:pPr>
+      <w:r>
+        <w:rPr>
+          <w:lang w:val="da-DK"/>
+        </w:rPr>
+        <w:t>Ser en ”fuldført” side med tekst (konfigureres)</w:t>
+      </w:r>
+    </w:p>
+    <w:p>
+      <w:pPr>
+        <w:pStyle w:val="Heading1"/>
+      </w:pPr>
+      <w:r>
+        <w:t>Experiment Creator</w:t>
+      </w:r>
+    </w:p>
+    <w:p>
+      <w:pPr>
+        <w:rPr>
+          <w:lang w:val="da-DK"/>
+        </w:rPr>
+      </w:pPr>
+      <w:r>
+        <w:rPr>
+          <w:lang w:val="da-DK"/>
+        </w:rPr>
+        <w:t>Brugeren</w:t>
       </w:r>
     </w:p>
     <w:p>
@@ -345,6 +226,66 @@
         <w:rPr>
           <w:lang w:val="da-DK"/>
         </w:rPr>
+        <w:t>Kan logge ind med email/password</w:t>
+      </w:r>
+    </w:p>
+    <w:p>
+      <w:pPr>
+        <w:pStyle w:val="ListParagraph"/>
+        <w:numPr>
+          <w:ilvl w:val="0"/>
+          <w:numId w:val="2"/>
+        </w:numPr>
+        <w:rPr>
+          <w:lang w:val="da-DK"/>
+        </w:rPr>
+      </w:pPr>
+      <w:r>
+        <w:rPr>
+          <w:lang w:val="da-DK"/>
+        </w:rPr>
+        <w:t>Opretter et nyt eksperiment</w:t>
+      </w:r>
+    </w:p>
+    <w:p>
+      <w:pPr>
+        <w:pStyle w:val="ListParagraph"/>
+        <w:numPr>
+          <w:ilvl w:val="0"/>
+          <w:numId w:val="2"/>
+        </w:numPr>
+        <w:rPr>
+          <w:lang w:val="da-DK"/>
+        </w:rPr>
+      </w:pPr>
+      <w:r>
+        <w:rPr>
+          <w:lang w:val="da-DK"/>
+        </w:rPr>
+        <w:t>Kan inputte eks</w:t>
+      </w:r>
+      <w:r>
+        <w:rPr>
+          <w:lang w:val="da-DK"/>
+        </w:rPr>
+        <w:t>periment xml og email liste</w:t>
+      </w:r>
+    </w:p>
+    <w:p>
+      <w:pPr>
+        <w:pStyle w:val="ListParagraph"/>
+        <w:numPr>
+          <w:ilvl w:val="0"/>
+          <w:numId w:val="2"/>
+        </w:numPr>
+        <w:rPr>
+          <w:lang w:val="da-DK"/>
+        </w:rPr>
+      </w:pPr>
+      <w:r>
+        <w:rPr>
+          <w:lang w:val="da-DK"/>
+        </w:rPr>
         <w:t>Starte eks</w:t>
       </w:r>
       <w:r>
@@ -357,21 +298,7 @@
         <w:rPr>
           <w:lang w:val="da-DK"/>
         </w:rPr>
-        <w:t xml:space="preserve">. ”Slide” rækkefølger generes og </w:t>
-      </w:r>
-      <w:proofErr w:type="spellStart"/>
-      <w:r>
-        <w:rPr>
-          <w:lang w:val="da-DK"/>
-        </w:rPr>
-        <w:t>email</w:t>
-      </w:r>
-      <w:proofErr w:type="spellEnd"/>
-      <w:r>
-        <w:rPr>
-          <w:lang w:val="da-DK"/>
-        </w:rPr>
-        <w:t xml:space="preserve"> sendes ud til all på listen</w:t>
+        <w:t>. ”Slide” rækkefølger generes og email sendes ud til all på listen</w:t>
       </w:r>
     </w:p>
     <w:p>
@@ -452,21 +379,7 @@
         <w:rPr>
           <w:lang w:val="da-DK"/>
         </w:rPr>
-        <w:t xml:space="preserve">Kan logge ind med </w:t>
-      </w:r>
-      <w:proofErr w:type="spellStart"/>
-      <w:r>
-        <w:rPr>
-          <w:lang w:val="da-DK"/>
-        </w:rPr>
-        <w:t>email</w:t>
-      </w:r>
-      <w:proofErr w:type="spellEnd"/>
-      <w:r>
-        <w:rPr>
-          <w:lang w:val="da-DK"/>
-        </w:rPr>
-        <w:t>/password</w:t>
+        <w:t>Kan logge ind med email/password</w:t>
       </w:r>
     </w:p>
     <w:p>
@@ -508,16 +421,8 @@
         <w:rPr>
           <w:lang w:val="da-DK"/>
         </w:rPr>
-        <w:t xml:space="preserve">Kan vælge en eller flere søgningsresultater og oprette dem som en </w:t>
-      </w:r>
-      <w:proofErr w:type="spellStart"/>
-      <w:r>
-        <w:rPr>
-          <w:lang w:val="da-DK"/>
-        </w:rPr>
-        <w:t>selection</w:t>
-      </w:r>
-      <w:proofErr w:type="spellEnd"/>
+        <w:t>Kan vælge en eller flere søgningsresultater og oprette dem som en selection</w:t>
+      </w:r>
     </w:p>
     <w:p>
       <w:pPr>
@@ -534,16 +439,8 @@
         <w:rPr>
           <w:lang w:val="da-DK"/>
         </w:rPr>
-        <w:t xml:space="preserve">Kan tilføje de 1000 første hits i en søgning til en ny </w:t>
-      </w:r>
-      <w:proofErr w:type="spellStart"/>
-      <w:r>
-        <w:rPr>
-          <w:lang w:val="da-DK"/>
-        </w:rPr>
-        <w:t>selection</w:t>
-      </w:r>
-      <w:proofErr w:type="spellEnd"/>
+        <w:t>Kan tilføje de 1000 første hits i en søgning til en ny selection</w:t>
+      </w:r>
     </w:p>
     <w:p>
       <w:pPr>
@@ -560,21 +457,7 @@
         <w:rPr>
           <w:lang w:val="da-DK"/>
         </w:rPr>
-        <w:t xml:space="preserve">Kan se en liste over </w:t>
-      </w:r>
-      <w:proofErr w:type="spellStart"/>
-      <w:r>
-        <w:rPr>
-          <w:lang w:val="da-DK"/>
-        </w:rPr>
-        <w:t>selections</w:t>
-      </w:r>
-      <w:proofErr w:type="spellEnd"/>
-      <w:r>
-        <w:rPr>
-          <w:lang w:val="da-DK"/>
-        </w:rPr>
-        <w:t>, og vælge og se detaljer</w:t>
+        <w:t>Kan se en liste over selections, og vælge og se detaljer</w:t>
       </w:r>
     </w:p>
     <w:p>
@@ -592,21 +475,7 @@
         <w:rPr>
           <w:lang w:val="da-DK"/>
         </w:rPr>
-        <w:t xml:space="preserve">Kan oprette </w:t>
-      </w:r>
-      <w:proofErr w:type="spellStart"/>
-      <w:r>
-        <w:rPr>
-          <w:lang w:val="da-DK"/>
-        </w:rPr>
-        <w:t>pipes</w:t>
-      </w:r>
-      <w:proofErr w:type="spellEnd"/>
-      <w:r>
-        <w:rPr>
-          <w:lang w:val="da-DK"/>
-        </w:rPr>
-        <w:t xml:space="preserve"> med </w:t>
+        <w:t xml:space="preserve">Kan oprette pipes med </w:t>
       </w:r>
       <w:r>
         <w:rPr>
@@ -648,35 +517,7 @@
         <w:rPr>
           <w:lang w:val="da-DK"/>
         </w:rPr>
-        <w:t xml:space="preserve">Kan starte en </w:t>
-      </w:r>
-      <w:proofErr w:type="spellStart"/>
-      <w:r>
-        <w:rPr>
-          <w:lang w:val="da-DK"/>
-        </w:rPr>
-        <w:t>pipe</w:t>
-      </w:r>
-      <w:proofErr w:type="spellEnd"/>
-      <w:r>
-        <w:rPr>
-          <w:lang w:val="da-DK"/>
-        </w:rPr>
-        <w:t xml:space="preserve"> på en </w:t>
-      </w:r>
-      <w:proofErr w:type="spellStart"/>
-      <w:r>
-        <w:rPr>
-          <w:lang w:val="da-DK"/>
-        </w:rPr>
-        <w:t>selection</w:t>
-      </w:r>
-      <w:proofErr w:type="spellEnd"/>
-      <w:r>
-        <w:rPr>
-          <w:lang w:val="da-DK"/>
-        </w:rPr>
-        <w:t xml:space="preserve"> som et job.</w:t>
+        <w:t>Kan starte en pipe på en selection som et job.</w:t>
       </w:r>
     </w:p>
     <w:p>

</xml_diff>

<commit_message>
Updated use case. A bit of design
</commit_message>
<xml_diff>
--- a/doc/Version 1 Use Case.docx
+++ b/doc/Version 1 Use Case.docx
@@ -5,9 +5,29 @@
     <w:p>
       <w:pPr>
         <w:pStyle w:val="Title"/>
-      </w:pPr>
-      <w:r>
-        <w:t>Cockpit Version 1 Use Case</w:t>
+        <w:rPr>
+          <w:lang w:val="da-DK"/>
+        </w:rPr>
+      </w:pPr>
+      <w:r>
+        <w:rPr>
+          <w:lang w:val="da-DK"/>
+        </w:rPr>
+        <w:t xml:space="preserve">Cockpit Version 1 </w:t>
+      </w:r>
+      <w:proofErr w:type="spellStart"/>
+      <w:r>
+        <w:rPr>
+          <w:lang w:val="da-DK"/>
+        </w:rPr>
+        <w:t>Use</w:t>
+      </w:r>
+      <w:proofErr w:type="spellEnd"/>
+      <w:r>
+        <w:rPr>
+          <w:lang w:val="da-DK"/>
+        </w:rPr>
+        <w:t xml:space="preserve"> Case</w:t>
       </w:r>
     </w:p>
     <w:p>
@@ -26,168 +46,449 @@
         <w:rPr>
           <w:lang w:val="da-DK"/>
         </w:rPr>
-        <w:t>sende ud til brugere via email. Spørgerskemaerne skal indsamle oplysninger om brugerne samt feedback på streamet audio</w:t>
-      </w:r>
-      <w:r>
-        <w:rPr>
-          <w:lang w:val="da-DK"/>
-        </w:rPr>
-        <w:t xml:space="preserve"> via en slider. Desuden skal man kunne oprette liste af objekter og kører workflows på dem.</w:t>
+        <w:t xml:space="preserve">sende ud til brugere via </w:t>
+      </w:r>
+      <w:proofErr w:type="spellStart"/>
+      <w:r>
+        <w:rPr>
+          <w:lang w:val="da-DK"/>
+        </w:rPr>
+        <w:t>email</w:t>
+      </w:r>
+      <w:proofErr w:type="spellEnd"/>
+      <w:r>
+        <w:rPr>
+          <w:lang w:val="da-DK"/>
+        </w:rPr>
+        <w:t xml:space="preserve">. Spørgerskemaerne skal indsamle oplysninger om brugerne samt feedback på </w:t>
+      </w:r>
+      <w:proofErr w:type="spellStart"/>
+      <w:r>
+        <w:rPr>
+          <w:lang w:val="da-DK"/>
+        </w:rPr>
+        <w:t>streamet</w:t>
+      </w:r>
+      <w:proofErr w:type="spellEnd"/>
+      <w:r>
+        <w:rPr>
+          <w:lang w:val="da-DK"/>
+        </w:rPr>
+        <w:t xml:space="preserve"> audio</w:t>
+      </w:r>
+      <w:r>
+        <w:rPr>
+          <w:lang w:val="da-DK"/>
+        </w:rPr>
+        <w:t xml:space="preserve"> via en slider. Desuden skal man kunne oprette liste af objekter og kører </w:t>
+      </w:r>
+      <w:proofErr w:type="spellStart"/>
+      <w:r>
+        <w:rPr>
+          <w:lang w:val="da-DK"/>
+        </w:rPr>
+        <w:t>workflows</w:t>
+      </w:r>
+      <w:proofErr w:type="spellEnd"/>
+      <w:r>
+        <w:rPr>
+          <w:lang w:val="da-DK"/>
+        </w:rPr>
+        <w:t xml:space="preserve"> på dem.</w:t>
+      </w:r>
+    </w:p>
+    <w:p>
+      <w:pPr>
+        <w:pStyle w:val="Heading1"/>
+      </w:pPr>
+      <w:r>
+        <w:t>Questionnaire</w:t>
+      </w:r>
+    </w:p>
+    <w:p>
+      <w:pPr>
+        <w:rPr>
+          <w:lang w:val="da-DK"/>
+        </w:rPr>
+      </w:pPr>
+      <w:r>
+        <w:rPr>
+          <w:lang w:val="da-DK"/>
+        </w:rPr>
+        <w:t>Slutbrugeren</w:t>
+      </w:r>
+    </w:p>
+    <w:p>
+      <w:pPr>
+        <w:pStyle w:val="ListParagraph"/>
+        <w:numPr>
+          <w:ilvl w:val="0"/>
+          <w:numId w:val="1"/>
+        </w:numPr>
+        <w:rPr>
+          <w:lang w:val="da-DK"/>
+        </w:rPr>
+      </w:pPr>
+      <w:r>
+        <w:rPr>
+          <w:lang w:val="da-DK"/>
+        </w:rPr>
+        <w:t>F</w:t>
+      </w:r>
+      <w:r>
+        <w:rPr>
+          <w:lang w:val="da-DK"/>
+        </w:rPr>
+        <w:t xml:space="preserve">år et unikt link via </w:t>
+      </w:r>
+      <w:proofErr w:type="spellStart"/>
+      <w:r>
+        <w:rPr>
+          <w:lang w:val="da-DK"/>
+        </w:rPr>
+        <w:t>email</w:t>
+      </w:r>
+      <w:proofErr w:type="spellEnd"/>
+    </w:p>
+    <w:p>
+      <w:pPr>
+        <w:pStyle w:val="ListParagraph"/>
+        <w:numPr>
+          <w:ilvl w:val="0"/>
+          <w:numId w:val="1"/>
+        </w:numPr>
+        <w:rPr>
+          <w:lang w:val="da-DK"/>
+        </w:rPr>
+      </w:pPr>
+      <w:r>
+        <w:rPr>
+          <w:lang w:val="da-DK"/>
+        </w:rPr>
+        <w:t>Ser en intro side tekst (</w:t>
+      </w:r>
+      <w:r>
+        <w:rPr>
+          <w:lang w:val="da-DK"/>
+        </w:rPr>
+        <w:t>konfigureres)</w:t>
       </w:r>
       <w:bookmarkStart w:id="0" w:name="_GoBack"/>
       <w:bookmarkEnd w:id="0"/>
     </w:p>
     <w:p>
       <w:pPr>
+        <w:pStyle w:val="ListParagraph"/>
+        <w:numPr>
+          <w:ilvl w:val="0"/>
+          <w:numId w:val="1"/>
+        </w:numPr>
+        <w:rPr>
+          <w:lang w:val="da-DK"/>
+        </w:rPr>
+      </w:pPr>
+      <w:r>
+        <w:rPr>
+          <w:lang w:val="da-DK"/>
+        </w:rPr>
+        <w:t xml:space="preserve">Ser en info side med tekst input og radioknapper </w:t>
+      </w:r>
+      <w:r>
+        <w:rPr>
+          <w:lang w:val="da-DK"/>
+        </w:rPr>
+        <w:t>(konfigureres)</w:t>
+      </w:r>
+    </w:p>
+    <w:p>
+      <w:pPr>
+        <w:pStyle w:val="ListParagraph"/>
+        <w:numPr>
+          <w:ilvl w:val="0"/>
+          <w:numId w:val="1"/>
+        </w:numPr>
+        <w:rPr>
+          <w:lang w:val="da-DK"/>
+        </w:rPr>
+      </w:pPr>
+      <w:r>
+        <w:rPr>
+          <w:lang w:val="da-DK"/>
+        </w:rPr>
+        <w:t xml:space="preserve">Ser en eller flere sider med en lyd </w:t>
+      </w:r>
+      <w:proofErr w:type="spellStart"/>
+      <w:r>
+        <w:rPr>
+          <w:lang w:val="da-DK"/>
+        </w:rPr>
+        <w:t>stream</w:t>
+      </w:r>
+      <w:proofErr w:type="spellEnd"/>
+      <w:r>
+        <w:rPr>
+          <w:lang w:val="da-DK"/>
+        </w:rPr>
+        <w:t xml:space="preserve"> og en slider til input (label konfigureres)</w:t>
+      </w:r>
+    </w:p>
+    <w:p>
+      <w:pPr>
+        <w:pStyle w:val="ListParagraph"/>
+        <w:numPr>
+          <w:ilvl w:val="0"/>
+          <w:numId w:val="1"/>
+        </w:numPr>
+        <w:rPr>
+          <w:lang w:val="da-DK"/>
+        </w:rPr>
+      </w:pPr>
+      <w:r>
+        <w:rPr>
+          <w:lang w:val="da-DK"/>
+        </w:rPr>
+        <w:t xml:space="preserve">Ser en </w:t>
+      </w:r>
+      <w:proofErr w:type="spellStart"/>
+      <w:r>
+        <w:rPr>
+          <w:lang w:val="da-DK"/>
+        </w:rPr>
+        <w:t>debriefing</w:t>
+      </w:r>
+      <w:proofErr w:type="spellEnd"/>
+      <w:r>
+        <w:rPr>
+          <w:lang w:val="da-DK"/>
+        </w:rPr>
+        <w:t xml:space="preserve"> side med tekst input og radioknapper (konfigureres)</w:t>
+      </w:r>
+    </w:p>
+    <w:p>
+      <w:pPr>
+        <w:pStyle w:val="ListParagraph"/>
+        <w:numPr>
+          <w:ilvl w:val="0"/>
+          <w:numId w:val="1"/>
+        </w:numPr>
+        <w:rPr>
+          <w:lang w:val="da-DK"/>
+        </w:rPr>
+      </w:pPr>
+      <w:r>
+        <w:rPr>
+          <w:lang w:val="da-DK"/>
+        </w:rPr>
+        <w:t>Ser en ”fuldført” side med tekst (konfigureres)</w:t>
+      </w:r>
+    </w:p>
+    <w:p>
+      <w:pPr>
         <w:pStyle w:val="Heading1"/>
       </w:pPr>
       <w:r>
-        <w:t>Questionnaire</w:t>
-      </w:r>
-    </w:p>
-    <w:p>
-      <w:pPr>
-        <w:rPr>
-          <w:lang w:val="da-DK"/>
-        </w:rPr>
-      </w:pPr>
-      <w:r>
-        <w:rPr>
-          <w:lang w:val="da-DK"/>
-        </w:rPr>
-        <w:t>Slutbrugeren</w:t>
-      </w:r>
-    </w:p>
-    <w:p>
-      <w:pPr>
-        <w:pStyle w:val="ListParagraph"/>
-        <w:numPr>
-          <w:ilvl w:val="0"/>
-          <w:numId w:val="1"/>
-        </w:numPr>
-        <w:rPr>
-          <w:lang w:val="da-DK"/>
-        </w:rPr>
-      </w:pPr>
-      <w:r>
-        <w:rPr>
-          <w:lang w:val="da-DK"/>
-        </w:rPr>
-        <w:t>F</w:t>
-      </w:r>
-      <w:r>
-        <w:rPr>
-          <w:lang w:val="da-DK"/>
-        </w:rPr>
-        <w:t>år et unikt link via email</w:t>
-      </w:r>
-    </w:p>
-    <w:p>
-      <w:pPr>
-        <w:pStyle w:val="ListParagraph"/>
-        <w:numPr>
-          <w:ilvl w:val="0"/>
-          <w:numId w:val="1"/>
-        </w:numPr>
-        <w:rPr>
-          <w:lang w:val="da-DK"/>
-        </w:rPr>
-      </w:pPr>
-      <w:r>
-        <w:rPr>
-          <w:lang w:val="da-DK"/>
-        </w:rPr>
-        <w:t>Ser en intro side tekst (</w:t>
-      </w:r>
-      <w:r>
-        <w:rPr>
-          <w:lang w:val="da-DK"/>
-        </w:rPr>
-        <w:t>konfigureres)</w:t>
-      </w:r>
-    </w:p>
-    <w:p>
-      <w:pPr>
-        <w:pStyle w:val="ListParagraph"/>
-        <w:numPr>
-          <w:ilvl w:val="0"/>
-          <w:numId w:val="1"/>
-        </w:numPr>
-        <w:rPr>
-          <w:lang w:val="da-DK"/>
-        </w:rPr>
-      </w:pPr>
-      <w:r>
-        <w:rPr>
-          <w:lang w:val="da-DK"/>
-        </w:rPr>
-        <w:t xml:space="preserve">Ser en info side med tekst input og radioknapper </w:t>
-      </w:r>
-      <w:r>
-        <w:rPr>
-          <w:lang w:val="da-DK"/>
-        </w:rPr>
-        <w:t>(konfigureres)</w:t>
-      </w:r>
-    </w:p>
-    <w:p>
-      <w:pPr>
-        <w:pStyle w:val="ListParagraph"/>
-        <w:numPr>
-          <w:ilvl w:val="0"/>
-          <w:numId w:val="1"/>
-        </w:numPr>
-        <w:rPr>
-          <w:lang w:val="da-DK"/>
-        </w:rPr>
-      </w:pPr>
-      <w:r>
-        <w:rPr>
-          <w:lang w:val="da-DK"/>
-        </w:rPr>
-        <w:t>Ser en eller flere sider med en lyd stream og en slider til input (label konfigureres)</w:t>
-      </w:r>
-    </w:p>
-    <w:p>
-      <w:pPr>
-        <w:pStyle w:val="ListParagraph"/>
-        <w:numPr>
-          <w:ilvl w:val="0"/>
-          <w:numId w:val="1"/>
-        </w:numPr>
-        <w:rPr>
-          <w:lang w:val="da-DK"/>
-        </w:rPr>
-      </w:pPr>
-      <w:r>
-        <w:rPr>
-          <w:lang w:val="da-DK"/>
-        </w:rPr>
-        <w:t xml:space="preserve">Ser en debriefing side med </w:t>
-      </w:r>
-      <w:r>
-        <w:rPr>
-          <w:lang w:val="da-DK"/>
-        </w:rPr>
-        <w:t>tekst input og radioknapper (konfigureres)</w:t>
-      </w:r>
-    </w:p>
-    <w:p>
-      <w:pPr>
-        <w:pStyle w:val="ListParagraph"/>
-        <w:numPr>
-          <w:ilvl w:val="0"/>
-          <w:numId w:val="1"/>
-        </w:numPr>
-        <w:rPr>
-          <w:lang w:val="da-DK"/>
-        </w:rPr>
-      </w:pPr>
-      <w:r>
-        <w:rPr>
-          <w:lang w:val="da-DK"/>
-        </w:rPr>
-        <w:t>Ser en ”fuldført” side med tekst (konfigureres)</w:t>
+        <w:t>Experiment Creator</w:t>
+      </w:r>
+    </w:p>
+    <w:p>
+      <w:pPr>
+        <w:rPr>
+          <w:lang w:val="da-DK"/>
+        </w:rPr>
+      </w:pPr>
+      <w:r>
+        <w:rPr>
+          <w:lang w:val="da-DK"/>
+        </w:rPr>
+        <w:t>Brugeren</w:t>
+      </w:r>
+    </w:p>
+    <w:p>
+      <w:pPr>
+        <w:pStyle w:val="ListParagraph"/>
+        <w:numPr>
+          <w:ilvl w:val="0"/>
+          <w:numId w:val="2"/>
+        </w:numPr>
+        <w:rPr>
+          <w:lang w:val="da-DK"/>
+        </w:rPr>
+      </w:pPr>
+      <w:r>
+        <w:rPr>
+          <w:lang w:val="da-DK"/>
+        </w:rPr>
+        <w:t xml:space="preserve">Kan logge ind med </w:t>
+      </w:r>
+      <w:proofErr w:type="spellStart"/>
+      <w:r>
+        <w:rPr>
+          <w:lang w:val="da-DK"/>
+        </w:rPr>
+        <w:t>email</w:t>
+      </w:r>
+      <w:proofErr w:type="spellEnd"/>
+      <w:r>
+        <w:rPr>
+          <w:lang w:val="da-DK"/>
+        </w:rPr>
+        <w:t>/password</w:t>
+      </w:r>
+    </w:p>
+    <w:p>
+      <w:pPr>
+        <w:pStyle w:val="ListParagraph"/>
+        <w:numPr>
+          <w:ilvl w:val="0"/>
+          <w:numId w:val="2"/>
+        </w:numPr>
+        <w:rPr>
+          <w:lang w:val="da-DK"/>
+        </w:rPr>
+      </w:pPr>
+      <w:r>
+        <w:rPr>
+          <w:lang w:val="da-DK"/>
+        </w:rPr>
+        <w:t>Opretter et nyt eksperiment</w:t>
+      </w:r>
+    </w:p>
+    <w:p>
+      <w:pPr>
+        <w:pStyle w:val="ListParagraph"/>
+        <w:numPr>
+          <w:ilvl w:val="0"/>
+          <w:numId w:val="2"/>
+        </w:numPr>
+        <w:rPr>
+          <w:lang w:val="da-DK"/>
+        </w:rPr>
+      </w:pPr>
+      <w:r>
+        <w:rPr>
+          <w:lang w:val="da-DK"/>
+        </w:rPr>
+        <w:t xml:space="preserve">Kan </w:t>
+      </w:r>
+      <w:proofErr w:type="spellStart"/>
+      <w:r>
+        <w:rPr>
+          <w:lang w:val="da-DK"/>
+        </w:rPr>
+        <w:t>inputte</w:t>
+      </w:r>
+      <w:proofErr w:type="spellEnd"/>
+      <w:r>
+        <w:rPr>
+          <w:lang w:val="da-DK"/>
+        </w:rPr>
+        <w:t xml:space="preserve"> eks</w:t>
+      </w:r>
+      <w:r>
+        <w:rPr>
+          <w:lang w:val="da-DK"/>
+        </w:rPr>
+        <w:t xml:space="preserve">periment xml og </w:t>
+      </w:r>
+      <w:proofErr w:type="spellStart"/>
+      <w:r>
+        <w:rPr>
+          <w:lang w:val="da-DK"/>
+        </w:rPr>
+        <w:t>email</w:t>
+      </w:r>
+      <w:proofErr w:type="spellEnd"/>
+      <w:r>
+        <w:rPr>
+          <w:lang w:val="da-DK"/>
+        </w:rPr>
+        <w:t xml:space="preserve"> liste</w:t>
+      </w:r>
+    </w:p>
+    <w:p>
+      <w:pPr>
+        <w:pStyle w:val="ListParagraph"/>
+        <w:numPr>
+          <w:ilvl w:val="0"/>
+          <w:numId w:val="2"/>
+        </w:numPr>
+        <w:rPr>
+          <w:lang w:val="da-DK"/>
+        </w:rPr>
+      </w:pPr>
+      <w:r>
+        <w:rPr>
+          <w:lang w:val="da-DK"/>
+        </w:rPr>
+        <w:t>Starte eks</w:t>
+      </w:r>
+      <w:r>
+        <w:rPr>
+          <w:lang w:val="da-DK"/>
+        </w:rPr>
+        <w:t>perimentet</w:t>
+      </w:r>
+      <w:r>
+        <w:rPr>
+          <w:lang w:val="da-DK"/>
+        </w:rPr>
+        <w:t xml:space="preserve">. ”Slide” rækkefølger generes og </w:t>
+      </w:r>
+      <w:proofErr w:type="spellStart"/>
+      <w:r>
+        <w:rPr>
+          <w:lang w:val="da-DK"/>
+        </w:rPr>
+        <w:t>email</w:t>
+      </w:r>
+      <w:proofErr w:type="spellEnd"/>
+      <w:r>
+        <w:rPr>
+          <w:lang w:val="da-DK"/>
+        </w:rPr>
+        <w:t xml:space="preserve"> sendes ud til all på listen</w:t>
+      </w:r>
+    </w:p>
+    <w:p>
+      <w:pPr>
+        <w:pStyle w:val="ListParagraph"/>
+        <w:numPr>
+          <w:ilvl w:val="0"/>
+          <w:numId w:val="2"/>
+        </w:numPr>
+        <w:rPr>
+          <w:lang w:val="da-DK"/>
+        </w:rPr>
+      </w:pPr>
+      <w:r>
+        <w:rPr>
+          <w:lang w:val="da-DK"/>
+        </w:rPr>
+        <w:t>Alle oprettede e</w:t>
+      </w:r>
+      <w:r>
+        <w:rPr>
+          <w:lang w:val="da-DK"/>
+        </w:rPr>
+        <w:t>ks</w:t>
+      </w:r>
+      <w:r>
+        <w:rPr>
+          <w:lang w:val="da-DK"/>
+        </w:rPr>
+        <w:t>perimenter kan vælges på e</w:t>
+      </w:r>
+      <w:r>
+        <w:rPr>
+          <w:lang w:val="da-DK"/>
+        </w:rPr>
+        <w:t>n liste for at se detaljer inklusiv</w:t>
+      </w:r>
+      <w:r>
+        <w:rPr>
+          <w:lang w:val="da-DK"/>
+        </w:rPr>
+        <w:t xml:space="preserve"> data fra brugerne</w:t>
       </w:r>
     </w:p>
     <w:p>
@@ -195,7 +496,7 @@
         <w:pStyle w:val="Heading1"/>
       </w:pPr>
       <w:r>
-        <w:t>Experiment Creator</w:t>
+        <w:t>Job Runner</w:t>
       </w:r>
     </w:p>
     <w:p>
@@ -216,159 +517,6 @@
         <w:pStyle w:val="ListParagraph"/>
         <w:numPr>
           <w:ilvl w:val="0"/>
-          <w:numId w:val="2"/>
-        </w:numPr>
-        <w:rPr>
-          <w:lang w:val="da-DK"/>
-        </w:rPr>
-      </w:pPr>
-      <w:r>
-        <w:rPr>
-          <w:lang w:val="da-DK"/>
-        </w:rPr>
-        <w:t>Kan logge ind med email/password</w:t>
-      </w:r>
-    </w:p>
-    <w:p>
-      <w:pPr>
-        <w:pStyle w:val="ListParagraph"/>
-        <w:numPr>
-          <w:ilvl w:val="0"/>
-          <w:numId w:val="2"/>
-        </w:numPr>
-        <w:rPr>
-          <w:lang w:val="da-DK"/>
-        </w:rPr>
-      </w:pPr>
-      <w:r>
-        <w:rPr>
-          <w:lang w:val="da-DK"/>
-        </w:rPr>
-        <w:t>Opretter et nyt eksperiment</w:t>
-      </w:r>
-    </w:p>
-    <w:p>
-      <w:pPr>
-        <w:pStyle w:val="ListParagraph"/>
-        <w:numPr>
-          <w:ilvl w:val="0"/>
-          <w:numId w:val="2"/>
-        </w:numPr>
-        <w:rPr>
-          <w:lang w:val="da-DK"/>
-        </w:rPr>
-      </w:pPr>
-      <w:r>
-        <w:rPr>
-          <w:lang w:val="da-DK"/>
-        </w:rPr>
-        <w:t>Kan inputte eks</w:t>
-      </w:r>
-      <w:r>
-        <w:rPr>
-          <w:lang w:val="da-DK"/>
-        </w:rPr>
-        <w:t>periment xml og email liste</w:t>
-      </w:r>
-    </w:p>
-    <w:p>
-      <w:pPr>
-        <w:pStyle w:val="ListParagraph"/>
-        <w:numPr>
-          <w:ilvl w:val="0"/>
-          <w:numId w:val="2"/>
-        </w:numPr>
-        <w:rPr>
-          <w:lang w:val="da-DK"/>
-        </w:rPr>
-      </w:pPr>
-      <w:r>
-        <w:rPr>
-          <w:lang w:val="da-DK"/>
-        </w:rPr>
-        <w:t>Starte eks</w:t>
-      </w:r>
-      <w:r>
-        <w:rPr>
-          <w:lang w:val="da-DK"/>
-        </w:rPr>
-        <w:t>perimentet</w:t>
-      </w:r>
-      <w:r>
-        <w:rPr>
-          <w:lang w:val="da-DK"/>
-        </w:rPr>
-        <w:t>. ”Slide” rækkefølger generes og email sendes ud til all på listen</w:t>
-      </w:r>
-    </w:p>
-    <w:p>
-      <w:pPr>
-        <w:pStyle w:val="ListParagraph"/>
-        <w:numPr>
-          <w:ilvl w:val="0"/>
-          <w:numId w:val="2"/>
-        </w:numPr>
-        <w:rPr>
-          <w:lang w:val="da-DK"/>
-        </w:rPr>
-      </w:pPr>
-      <w:r>
-        <w:rPr>
-          <w:lang w:val="da-DK"/>
-        </w:rPr>
-        <w:t>Alle oprettede e</w:t>
-      </w:r>
-      <w:r>
-        <w:rPr>
-          <w:lang w:val="da-DK"/>
-        </w:rPr>
-        <w:t>ks</w:t>
-      </w:r>
-      <w:r>
-        <w:rPr>
-          <w:lang w:val="da-DK"/>
-        </w:rPr>
-        <w:t>perimenter kan vælges på e</w:t>
-      </w:r>
-      <w:r>
-        <w:rPr>
-          <w:lang w:val="da-DK"/>
-        </w:rPr>
-        <w:t>n liste for at se detaljer inklusiv</w:t>
-      </w:r>
-      <w:r>
-        <w:rPr>
-          <w:lang w:val="da-DK"/>
-        </w:rPr>
-        <w:t xml:space="preserve"> data fra brugerne</w:t>
-      </w:r>
-    </w:p>
-    <w:p>
-      <w:pPr>
-        <w:pStyle w:val="Heading1"/>
-      </w:pPr>
-      <w:r>
-        <w:t>Job Runner</w:t>
-      </w:r>
-    </w:p>
-    <w:p>
-      <w:pPr>
-        <w:rPr>
-          <w:lang w:val="da-DK"/>
-        </w:rPr>
-      </w:pPr>
-      <w:r>
-        <w:rPr>
-          <w:lang w:val="da-DK"/>
-        </w:rPr>
-        <w:t>Brugeren</w:t>
-      </w:r>
-    </w:p>
-    <w:p>
-      <w:pPr>
-        <w:pStyle w:val="ListParagraph"/>
-        <w:numPr>
-          <w:ilvl w:val="0"/>
           <w:numId w:val="3"/>
         </w:numPr>
         <w:rPr>
@@ -379,7 +527,21 @@
         <w:rPr>
           <w:lang w:val="da-DK"/>
         </w:rPr>
-        <w:t>Kan logge ind med email/password</w:t>
+        <w:t xml:space="preserve">Kan logge ind med </w:t>
+      </w:r>
+      <w:proofErr w:type="spellStart"/>
+      <w:r>
+        <w:rPr>
+          <w:lang w:val="da-DK"/>
+        </w:rPr>
+        <w:t>email</w:t>
+      </w:r>
+      <w:proofErr w:type="spellEnd"/>
+      <w:r>
+        <w:rPr>
+          <w:lang w:val="da-DK"/>
+        </w:rPr>
+        <w:t>/password</w:t>
       </w:r>
     </w:p>
     <w:p>
@@ -421,8 +583,16 @@
         <w:rPr>
           <w:lang w:val="da-DK"/>
         </w:rPr>
-        <w:t>Kan vælge en eller flere søgningsresultater og oprette dem som en selection</w:t>
-      </w:r>
+        <w:t xml:space="preserve">Kan vælge en eller flere søgningsresultater og oprette dem som en </w:t>
+      </w:r>
+      <w:proofErr w:type="spellStart"/>
+      <w:r>
+        <w:rPr>
+          <w:lang w:val="da-DK"/>
+        </w:rPr>
+        <w:t>selection</w:t>
+      </w:r>
+      <w:proofErr w:type="spellEnd"/>
     </w:p>
     <w:p>
       <w:pPr>
@@ -439,8 +609,16 @@
         <w:rPr>
           <w:lang w:val="da-DK"/>
         </w:rPr>
-        <w:t>Kan tilføje de 1000 første hits i en søgning til en ny selection</w:t>
-      </w:r>
+        <w:t xml:space="preserve">Kan tilføje de 1000 første hits i en søgning til en ny </w:t>
+      </w:r>
+      <w:proofErr w:type="spellStart"/>
+      <w:r>
+        <w:rPr>
+          <w:lang w:val="da-DK"/>
+        </w:rPr>
+        <w:t>selection</w:t>
+      </w:r>
+      <w:proofErr w:type="spellEnd"/>
     </w:p>
     <w:p>
       <w:pPr>
@@ -457,7 +635,21 @@
         <w:rPr>
           <w:lang w:val="da-DK"/>
         </w:rPr>
-        <w:t>Kan se en liste over selections, og vælge og se detaljer</w:t>
+        <w:t xml:space="preserve">Kan se en liste over </w:t>
+      </w:r>
+      <w:proofErr w:type="spellStart"/>
+      <w:r>
+        <w:rPr>
+          <w:lang w:val="da-DK"/>
+        </w:rPr>
+        <w:t>selections</w:t>
+      </w:r>
+      <w:proofErr w:type="spellEnd"/>
+      <w:r>
+        <w:rPr>
+          <w:lang w:val="da-DK"/>
+        </w:rPr>
+        <w:t>, og vælge og se detaljer</w:t>
       </w:r>
     </w:p>
     <w:p>
@@ -475,7 +667,47 @@
         <w:rPr>
           <w:lang w:val="da-DK"/>
         </w:rPr>
-        <w:t xml:space="preserve">Kan oprette pipes med </w:t>
+        <w:t xml:space="preserve">Kan redigere </w:t>
+      </w:r>
+      <w:proofErr w:type="spellStart"/>
+      <w:r>
+        <w:rPr>
+          <w:lang w:val="da-DK"/>
+        </w:rPr>
+        <w:t>selections</w:t>
+      </w:r>
+      <w:proofErr w:type="spellEnd"/>
+    </w:p>
+    <w:p>
+      <w:pPr>
+        <w:pStyle w:val="ListParagraph"/>
+        <w:numPr>
+          <w:ilvl w:val="0"/>
+          <w:numId w:val="3"/>
+        </w:numPr>
+        <w:rPr>
+          <w:lang w:val="da-DK"/>
+        </w:rPr>
+      </w:pPr>
+      <w:r>
+        <w:rPr>
+          <w:lang w:val="da-DK"/>
+        </w:rPr>
+        <w:t xml:space="preserve">Kan oprette </w:t>
+      </w:r>
+      <w:proofErr w:type="spellStart"/>
+      <w:r>
+        <w:rPr>
+          <w:lang w:val="da-DK"/>
+        </w:rPr>
+        <w:t>pipes</w:t>
+      </w:r>
+      <w:proofErr w:type="spellEnd"/>
+      <w:r>
+        <w:rPr>
+          <w:lang w:val="da-DK"/>
+        </w:rPr>
+        <w:t xml:space="preserve"> med </w:t>
       </w:r>
       <w:r>
         <w:rPr>
@@ -517,7 +749,35 @@
         <w:rPr>
           <w:lang w:val="da-DK"/>
         </w:rPr>
-        <w:t>Kan starte en pipe på en selection som et job.</w:t>
+        <w:t xml:space="preserve">Kan starte en </w:t>
+      </w:r>
+      <w:proofErr w:type="spellStart"/>
+      <w:r>
+        <w:rPr>
+          <w:lang w:val="da-DK"/>
+        </w:rPr>
+        <w:t>pipe</w:t>
+      </w:r>
+      <w:proofErr w:type="spellEnd"/>
+      <w:r>
+        <w:rPr>
+          <w:lang w:val="da-DK"/>
+        </w:rPr>
+        <w:t xml:space="preserve"> på en </w:t>
+      </w:r>
+      <w:proofErr w:type="spellStart"/>
+      <w:r>
+        <w:rPr>
+          <w:lang w:val="da-DK"/>
+        </w:rPr>
+        <w:t>selection</w:t>
+      </w:r>
+      <w:proofErr w:type="spellEnd"/>
+      <w:r>
+        <w:rPr>
+          <w:lang w:val="da-DK"/>
+        </w:rPr>
+        <w:t xml:space="preserve"> som et job.</w:t>
       </w:r>
     </w:p>
     <w:p>

</xml_diff>